<commit_message>
fix report 4 date
</commit_message>
<xml_diff>
--- a/docs/Raports/Raport 4/Raport 4.docx
+++ b/docs/Raports/Raport 4/Raport 4.docx
@@ -129,14 +129,25 @@
         </w:rPr>
         <w:t xml:space="preserve"> </w:t>
       </w:r>
-      <w:r>
-        <w:rPr>
-          <w:rFonts w:ascii="Segoe UI" w:eastAsia="Times New Roman" w:hAnsi="Segoe UI" w:cs="Segoe UI"/>
-          <w:sz w:val="24"/>
-          <w:szCs w:val="24"/>
-          <w:lang w:val="en-US"/>
-        </w:rPr>
-        <w:t>Przemysław Kowalski</w:t>
+      <w:proofErr w:type="spellStart"/>
+      <w:r>
+        <w:rPr>
+          <w:rFonts w:ascii="Segoe UI" w:eastAsia="Times New Roman" w:hAnsi="Segoe UI" w:cs="Segoe UI"/>
+          <w:sz w:val="24"/>
+          <w:szCs w:val="24"/>
+          <w:lang w:val="en-US"/>
+        </w:rPr>
+        <w:t>Przemysław</w:t>
+      </w:r>
+      <w:proofErr w:type="spellEnd"/>
+      <w:r>
+        <w:rPr>
+          <w:rFonts w:ascii="Segoe UI" w:eastAsia="Times New Roman" w:hAnsi="Segoe UI" w:cs="Segoe UI"/>
+          <w:sz w:val="24"/>
+          <w:szCs w:val="24"/>
+          <w:lang w:val="en-US"/>
+        </w:rPr>
+        <w:t xml:space="preserve"> Kowalski</w:t>
       </w:r>
     </w:p>
     <w:p>
@@ -189,8 +200,10 @@
           <w:szCs w:val="24"/>
           <w:lang w:val="en-US"/>
         </w:rPr>
-        <w:t>7</w:t>
-      </w:r>
+        <w:t>3</w:t>
+      </w:r>
+      <w:bookmarkStart w:id="0" w:name="_GoBack"/>
+      <w:bookmarkEnd w:id="0"/>
       <w:r>
         <w:rPr>
           <w:rFonts w:ascii="Segoe UI" w:eastAsia="Times New Roman" w:hAnsi="Segoe UI" w:cs="Segoe UI"/>
@@ -535,8 +548,6 @@
         </w:rPr>
         <w:t>. Waiting to fix test environment deployment before the production.</w:t>
       </w:r>
-      <w:bookmarkStart w:id="0" w:name="_GoBack"/>
-      <w:bookmarkEnd w:id="0"/>
     </w:p>
     <w:p>
       <w:pPr>
@@ -781,16 +792,7 @@
           <w:szCs w:val="24"/>
           <w:lang w:val="en-US"/>
         </w:rPr>
-        <w:t>)</w:t>
-      </w:r>
-      <w:r>
-        <w:rPr>
-          <w:rFonts w:ascii="Segoe UI" w:eastAsia="Times New Roman" w:hAnsi="Segoe UI" w:cs="Segoe UI"/>
-          <w:sz w:val="24"/>
-          <w:szCs w:val="24"/>
-          <w:lang w:val="en-US"/>
-        </w:rPr>
-        <w:t xml:space="preserve"> </w:t>
+        <w:t xml:space="preserve">) </w:t>
       </w:r>
       <w:r>
         <w:rPr>
@@ -1034,16 +1036,7 @@
           <w:szCs w:val="24"/>
           <w:lang w:val="en-US"/>
         </w:rPr>
-        <w:t xml:space="preserve">Fix displaying </w:t>
-      </w:r>
-      <w:r>
-        <w:rPr>
-          <w:rFonts w:ascii="Segoe UI" w:eastAsia="Times New Roman" w:hAnsi="Segoe UI" w:cs="Segoe UI"/>
-          <w:sz w:val="24"/>
-          <w:szCs w:val="24"/>
-          <w:lang w:val="en-US"/>
-        </w:rPr>
-        <w:t>the dominant (</w:t>
+        <w:t>Fix displaying the dominant (</w:t>
       </w:r>
       <w:r>
         <w:rPr>
@@ -1073,16 +1066,7 @@
           <w:szCs w:val="24"/>
           <w:lang w:val="en-US"/>
         </w:rPr>
-        <w:t>)</w:t>
-      </w:r>
-      <w:r>
-        <w:rPr>
-          <w:rFonts w:ascii="Segoe UI" w:eastAsia="Times New Roman" w:hAnsi="Segoe UI" w:cs="Segoe UI"/>
-          <w:sz w:val="24"/>
-          <w:szCs w:val="24"/>
-          <w:lang w:val="en-US"/>
-        </w:rPr>
-        <w:t>,</w:t>
+        <w:t>),</w:t>
       </w:r>
     </w:p>
     <w:p>

</xml_diff>